<commit_message>
Removed "optional" from standards.
</commit_message>
<xml_diff>
--- a/150/Lesson Plan Template.docx
+++ b/150/Lesson Plan Template.docx
@@ -353,11 +353,19 @@
               <w:rPr>
                 <w:rFonts w:ascii="Arial" w:hAnsi="Arial" w:cs="Arial"/>
                 <w:b/>
-                <w:color w:val="767171" w:themeColor="background2" w:themeShade="80"/>
-                <w:sz w:val="20"/>
-                <w:szCs w:val="20"/>
-              </w:rPr>
-              <w:t xml:space="preserve">National/State Learning Standards (optional): </w:t>
+                <w:sz w:val="20"/>
+                <w:szCs w:val="20"/>
+              </w:rPr>
+              <w:t>National/State Learning Standards</w:t>
+            </w:r>
+            <w:r>
+              <w:rPr>
+                <w:rFonts w:ascii="Arial" w:hAnsi="Arial" w:cs="Arial"/>
+                <w:b/>
+                <w:sz w:val="20"/>
+                <w:szCs w:val="20"/>
+              </w:rPr>
+              <w:t>:</w:t>
             </w:r>
           </w:p>
         </w:tc>
@@ -434,7 +442,29 @@
                 <w:sz w:val="20"/>
                 <w:szCs w:val="20"/>
               </w:rPr>
-              <w:t xml:space="preserve">Include the standards with the performance indicators and the standard language in its entirety. </w:t>
+              <w:t>Include the standards with the performance indicators and the standard language in its entirety</w:t>
+            </w:r>
+            <w:r>
+              <w:rPr>
+                <w:rFonts w:ascii="Arial" w:hAnsi="Arial" w:cs="Arial"/>
+                <w:b/>
+                <w:i/>
+                <w:color w:val="767171" w:themeColor="background2" w:themeShade="80"/>
+                <w:sz w:val="20"/>
+                <w:szCs w:val="20"/>
+              </w:rPr>
+              <w:t xml:space="preserve"> including its name.</w:t>
+            </w:r>
+            <w:r>
+              <w:rPr>
+                <w:rFonts w:ascii="Arial" w:hAnsi="Arial" w:cs="Arial"/>
+                <w:b/>
+                <w:i/>
+                <w:color w:val="767171" w:themeColor="background2" w:themeShade="80"/>
+                <w:sz w:val="20"/>
+                <w:szCs w:val="20"/>
+              </w:rPr>
+              <w:t xml:space="preserve"> </w:t>
             </w:r>
           </w:p>
           <w:p>
@@ -560,20 +590,20 @@
                 <w:sz w:val="20"/>
                 <w:szCs w:val="20"/>
               </w:rPr>
-              <w:t xml:space="preserve">Given an unlabeled map outlining the 50 states, students will accurately label all state names. </w:t>
-            </w:r>
-          </w:p>
-          <w:p>
-            <w:pPr>
-              <w:spacing w:after="160" w:line="259" w:lineRule="auto"/>
-              <w:rPr>
-                <w:rFonts w:ascii="Arial" w:hAnsi="Arial" w:cs="Arial"/>
-                <w:b/>
-                <w:i/>
-                <w:sz w:val="20"/>
-                <w:szCs w:val="20"/>
-              </w:rPr>
-            </w:pPr>
+              <w:t xml:space="preserve">Given </w:t>
+            </w:r>
+            <w:r>
+              <w:rPr>
+                <w:rFonts w:ascii="Arial" w:hAnsi="Arial" w:cs="Arial"/>
+                <w:b/>
+                <w:i/>
+                <w:sz w:val="20"/>
+                <w:szCs w:val="20"/>
+              </w:rPr>
+              <w:t>10 problems on multiplication of fractions, the student should get at least 8 correct.</w:t>
+            </w:r>
+            <w:bookmarkStart w:id="0" w:name="_GoBack"/>
+            <w:bookmarkEnd w:id="0"/>
           </w:p>
         </w:tc>
       </w:tr>
@@ -788,6 +818,7 @@
           <w:sz w:val="20"/>
           <w:szCs w:val="20"/>
         </w:rPr>
+        <w:lastRenderedPageBreak/>
         <w:t>Section 2</w:t>
       </w:r>
       <w:r>
@@ -2858,8 +2889,6 @@
                 <w:szCs w:val="20"/>
               </w:rPr>
             </w:pPr>
-            <w:bookmarkStart w:id="0" w:name="_GoBack"/>
-            <w:bookmarkEnd w:id="0"/>
           </w:p>
         </w:tc>
         <w:tc>
@@ -4855,7 +4884,11 @@
 
 <file path=customXml/item1.xml><?xml version="1.0" encoding="utf-8"?>
 <?mso-contentType ?>
-<spe:Receivers xmlns:spe="http://schemas.microsoft.com/sharepoint/events"/>
+<FormTemplates xmlns="http://schemas.microsoft.com/sharepoint/v3/contenttype/forms">
+  <Display>DocumentLibraryForm</Display>
+  <Edit>DocumentLibraryForm</Edit>
+  <New>DocumentLibraryForm</New>
+</FormTemplates>
 </file>
 
 <file path=customXml/item2.xml><?xml version="1.0" encoding="utf-8"?>
@@ -4870,78 +4903,10 @@
 
 <file path=customXml/item3.xml><?xml version="1.0" encoding="utf-8"?>
 <?mso-contentType ?>
-<FormTemplates xmlns="http://schemas.microsoft.com/sharepoint/v3/contenttype/forms">
-  <Display>DocumentLibraryForm</Display>
-  <Edit>DocumentLibraryForm</Edit>
-  <New>DocumentLibraryForm</New>
-</FormTemplates>
+<spe:Receivers xmlns:spe="http://schemas.microsoft.com/sharepoint/events"/>
 </file>
 
 <file path=customXml/item4.xml><?xml version="1.0" encoding="utf-8"?>
-<p:properties xmlns:p="http://schemas.microsoft.com/office/2006/metadata/properties" xmlns:xsi="http://www.w3.org/2001/XMLSchema-instance" xmlns:pc="http://schemas.microsoft.com/office/infopath/2007/PartnerControls">
-  <documentManagement>
-    <DocumentBusinessValueTaxHTField0 xmlns="http://schemas.microsoft.com/sharepoint/v3">
-      <Terms xmlns="http://schemas.microsoft.com/office/infopath/2007/PartnerControls">
-        <TermInfo xmlns="http://schemas.microsoft.com/office/infopath/2007/PartnerControls">
-          <TermName xmlns="http://schemas.microsoft.com/office/infopath/2007/PartnerControls">Normal</TermName>
-          <TermId xmlns="http://schemas.microsoft.com/office/infopath/2007/PartnerControls">581d4866-74cc-43f1-bef1-bb304cbfeaa5</TermId>
-        </TermInfo>
-      </Terms>
-    </DocumentBusinessValueTaxHTField0>
-    <SecurityClassificationTaxHTField0 xmlns="http://schemas.microsoft.com/sharepoint/v3">
-      <Terms xmlns="http://schemas.microsoft.com/office/infopath/2007/PartnerControls">
-        <TermInfo xmlns="http://schemas.microsoft.com/office/infopath/2007/PartnerControls">
-          <TermName xmlns="http://schemas.microsoft.com/office/infopath/2007/PartnerControls">Internal</TermName>
-          <TermId xmlns="http://schemas.microsoft.com/office/infopath/2007/PartnerControls">98311b30-b9e9-4d4f-9f64-0688c0d4a234</TermId>
-        </TermInfo>
-      </Terms>
-    </SecurityClassificationTaxHTField0>
-    <DocumentDepartmentTaxHTField0 xmlns="http://schemas.microsoft.com/sharepoint/v3">
-      <Terms xmlns="http://schemas.microsoft.com/office/infopath/2007/PartnerControls">
-        <TermInfo xmlns="http://schemas.microsoft.com/office/infopath/2007/PartnerControls">
-          <TermName xmlns="http://schemas.microsoft.com/office/infopath/2007/PartnerControls">Academic Program and Course Development</TermName>
-          <TermId xmlns="http://schemas.microsoft.com/office/infopath/2007/PartnerControls">59abafec-cbf5-4238-a796-a3b74278f4db</TermId>
-        </TermInfo>
-      </Terms>
-    </DocumentDepartmentTaxHTField0>
-    <TaxCatchAll xmlns="30a82cfc-8d0b-455e-b705-4035c60ff9fd">
-      <Value>5058</Value>
-      <Value>3</Value>
-      <Value>2</Value>
-      <Value>1</Value>
-      <Value>5061</Value>
-    </TaxCatchAll>
-    <DocumentComments xmlns="http://schemas.microsoft.com/sharepoint/v3" xsi:nil="true"/>
-    <DocumentCategoryTaxHTField0 xmlns="http://schemas.microsoft.com/sharepoint/v3">
-      <Terms xmlns="http://schemas.microsoft.com/office/infopath/2007/PartnerControls"/>
-    </DocumentCategoryTaxHTField0>
-    <DocumentTypeTaxHTField0 xmlns="http://schemas.microsoft.com/sharepoint/v3">
-      <Terms xmlns="http://schemas.microsoft.com/office/infopath/2007/PartnerControls">
-        <TermInfo xmlns="http://schemas.microsoft.com/office/infopath/2007/PartnerControls">
-          <TermName>Assignment</TermName>
-          <TermId>ff098eef-54da-4df3-ba8e-7dc7c1fb905b</TermId>
-        </TermInfo>
-      </Terms>
-    </DocumentTypeTaxHTField0>
-    <TaxKeywordTaxHTField xmlns="30a82cfc-8d0b-455e-b705-4035c60ff9fd">
-      <Terms xmlns="http://schemas.microsoft.com/office/infopath/2007/PartnerControls"/>
-    </TaxKeywordTaxHTField>
-    <DocumentSubjectTaxHTField0 xmlns="http://schemas.microsoft.com/sharepoint/v3">
-      <Terms xmlns="http://schemas.microsoft.com/office/infopath/2007/PartnerControls">
-        <TermInfo xmlns="http://schemas.microsoft.com/office/infopath/2007/PartnerControls">
-          <TermName>COE Team</TermName>
-          <TermId>a01af290-75c7-4377-b972-8bfcd9cc61db</TermId>
-        </TermInfo>
-      </Terms>
-    </DocumentSubjectTaxHTField0>
-    <DocumentStatusTaxHTField0 xmlns="http://schemas.microsoft.com/sharepoint/v3">
-      <Terms xmlns="http://schemas.microsoft.com/office/infopath/2007/PartnerControls"/>
-    </DocumentStatusTaxHTField0>
-  </documentManagement>
-</p:properties>
-</file>
-
-<file path=customXml/item5.xml><?xml version="1.0" encoding="utf-8"?>
 <ct:contentTypeSchema xmlns:ct="http://schemas.microsoft.com/office/2006/metadata/contentType" xmlns:ma="http://schemas.microsoft.com/office/2006/metadata/properties/metaAttributes" ct:_="" ma:_="" ma:contentTypeName="Document or File" ma:contentTypeID="0x010100A30BC5E90BED914E81F4B67CDEADBEEF00A45B650A7F451448A97B4BBF03A8E108" ma:contentTypeVersion="6" ma:contentTypeDescription="Create a new document." ma:contentTypeScope="" ma:versionID="8e46b18d90d428a4313b6a665da518e8">
   <xsd:schema xmlns:xsd="http://www.w3.org/2001/XMLSchema" xmlns:xs="http://www.w3.org/2001/XMLSchema" xmlns:p="http://schemas.microsoft.com/office/2006/metadata/properties" xmlns:ns1="http://schemas.microsoft.com/sharepoint/v3" xmlns:ns2="30a82cfc-8d0b-455e-b705-4035c60ff9fd" targetNamespace="http://schemas.microsoft.com/office/2006/metadata/properties" ma:root="true" ma:fieldsID="858c63a5b6decd4e6b9b860faaa2b3b4" ns1:_="" ns2:_="">
     <xsd:import namespace="http://schemas.microsoft.com/sharepoint/v3"/>
@@ -5162,10 +5127,74 @@
 </ct:contentTypeSchema>
 </file>
 
+<file path=customXml/item5.xml><?xml version="1.0" encoding="utf-8"?>
+<p:properties xmlns:p="http://schemas.microsoft.com/office/2006/metadata/properties" xmlns:xsi="http://www.w3.org/2001/XMLSchema-instance" xmlns:pc="http://schemas.microsoft.com/office/infopath/2007/PartnerControls">
+  <documentManagement>
+    <DocumentBusinessValueTaxHTField0 xmlns="http://schemas.microsoft.com/sharepoint/v3">
+      <Terms xmlns="http://schemas.microsoft.com/office/infopath/2007/PartnerControls">
+        <TermInfo xmlns="http://schemas.microsoft.com/office/infopath/2007/PartnerControls">
+          <TermName xmlns="http://schemas.microsoft.com/office/infopath/2007/PartnerControls">Normal</TermName>
+          <TermId xmlns="http://schemas.microsoft.com/office/infopath/2007/PartnerControls">581d4866-74cc-43f1-bef1-bb304cbfeaa5</TermId>
+        </TermInfo>
+      </Terms>
+    </DocumentBusinessValueTaxHTField0>
+    <SecurityClassificationTaxHTField0 xmlns="http://schemas.microsoft.com/sharepoint/v3">
+      <Terms xmlns="http://schemas.microsoft.com/office/infopath/2007/PartnerControls">
+        <TermInfo xmlns="http://schemas.microsoft.com/office/infopath/2007/PartnerControls">
+          <TermName xmlns="http://schemas.microsoft.com/office/infopath/2007/PartnerControls">Internal</TermName>
+          <TermId xmlns="http://schemas.microsoft.com/office/infopath/2007/PartnerControls">98311b30-b9e9-4d4f-9f64-0688c0d4a234</TermId>
+        </TermInfo>
+      </Terms>
+    </SecurityClassificationTaxHTField0>
+    <DocumentDepartmentTaxHTField0 xmlns="http://schemas.microsoft.com/sharepoint/v3">
+      <Terms xmlns="http://schemas.microsoft.com/office/infopath/2007/PartnerControls">
+        <TermInfo xmlns="http://schemas.microsoft.com/office/infopath/2007/PartnerControls">
+          <TermName xmlns="http://schemas.microsoft.com/office/infopath/2007/PartnerControls">Academic Program and Course Development</TermName>
+          <TermId xmlns="http://schemas.microsoft.com/office/infopath/2007/PartnerControls">59abafec-cbf5-4238-a796-a3b74278f4db</TermId>
+        </TermInfo>
+      </Terms>
+    </DocumentDepartmentTaxHTField0>
+    <TaxCatchAll xmlns="30a82cfc-8d0b-455e-b705-4035c60ff9fd">
+      <Value>5058</Value>
+      <Value>3</Value>
+      <Value>2</Value>
+      <Value>1</Value>
+      <Value>5061</Value>
+    </TaxCatchAll>
+    <DocumentComments xmlns="http://schemas.microsoft.com/sharepoint/v3" xsi:nil="true"/>
+    <DocumentCategoryTaxHTField0 xmlns="http://schemas.microsoft.com/sharepoint/v3">
+      <Terms xmlns="http://schemas.microsoft.com/office/infopath/2007/PartnerControls"/>
+    </DocumentCategoryTaxHTField0>
+    <DocumentTypeTaxHTField0 xmlns="http://schemas.microsoft.com/sharepoint/v3">
+      <Terms xmlns="http://schemas.microsoft.com/office/infopath/2007/PartnerControls">
+        <TermInfo xmlns="http://schemas.microsoft.com/office/infopath/2007/PartnerControls">
+          <TermName>Assignment</TermName>
+          <TermId>ff098eef-54da-4df3-ba8e-7dc7c1fb905b</TermId>
+        </TermInfo>
+      </Terms>
+    </DocumentTypeTaxHTField0>
+    <TaxKeywordTaxHTField xmlns="30a82cfc-8d0b-455e-b705-4035c60ff9fd">
+      <Terms xmlns="http://schemas.microsoft.com/office/infopath/2007/PartnerControls"/>
+    </TaxKeywordTaxHTField>
+    <DocumentSubjectTaxHTField0 xmlns="http://schemas.microsoft.com/sharepoint/v3">
+      <Terms xmlns="http://schemas.microsoft.com/office/infopath/2007/PartnerControls">
+        <TermInfo xmlns="http://schemas.microsoft.com/office/infopath/2007/PartnerControls">
+          <TermName>COE Team</TermName>
+          <TermId>a01af290-75c7-4377-b972-8bfcd9cc61db</TermId>
+        </TermInfo>
+      </Terms>
+    </DocumentSubjectTaxHTField0>
+    <DocumentStatusTaxHTField0 xmlns="http://schemas.microsoft.com/sharepoint/v3">
+      <Terms xmlns="http://schemas.microsoft.com/office/infopath/2007/PartnerControls"/>
+    </DocumentStatusTaxHTField0>
+  </documentManagement>
+</p:properties>
+</file>
+
 <file path=customXml/itemProps1.xml><?xml version="1.0" encoding="utf-8"?>
-<ds:datastoreItem xmlns:ds="http://schemas.openxmlformats.org/officeDocument/2006/customXml" ds:itemID="{9FDEE029-AB15-4406-AE89-98DFB007ED70}">
+<ds:datastoreItem xmlns:ds="http://schemas.openxmlformats.org/officeDocument/2006/customXml" ds:itemID="{0D72474A-BF08-4F33-8131-4861DA8C6840}">
   <ds:schemaRefs>
-    <ds:schemaRef ds:uri="http://schemas.microsoft.com/sharepoint/events"/>
+    <ds:schemaRef ds:uri="http://schemas.microsoft.com/sharepoint/v3/contenttype/forms"/>
   </ds:schemaRefs>
 </ds:datastoreItem>
 </file>
@@ -5179,25 +5208,14 @@
 </file>
 
 <file path=customXml/itemProps3.xml><?xml version="1.0" encoding="utf-8"?>
-<ds:datastoreItem xmlns:ds="http://schemas.openxmlformats.org/officeDocument/2006/customXml" ds:itemID="{0D72474A-BF08-4F33-8131-4861DA8C6840}">
+<ds:datastoreItem xmlns:ds="http://schemas.openxmlformats.org/officeDocument/2006/customXml" ds:itemID="{9FDEE029-AB15-4406-AE89-98DFB007ED70}">
   <ds:schemaRefs>
-    <ds:schemaRef ds:uri="http://schemas.microsoft.com/sharepoint/v3/contenttype/forms"/>
+    <ds:schemaRef ds:uri="http://schemas.microsoft.com/sharepoint/events"/>
   </ds:schemaRefs>
 </ds:datastoreItem>
 </file>
 
 <file path=customXml/itemProps4.xml><?xml version="1.0" encoding="utf-8"?>
-<ds:datastoreItem xmlns:ds="http://schemas.openxmlformats.org/officeDocument/2006/customXml" ds:itemID="{BC31AAA4-7432-4CD1-9718-2DE2098D53D3}">
-  <ds:schemaRefs>
-    <ds:schemaRef ds:uri="http://schemas.microsoft.com/office/2006/metadata/properties"/>
-    <ds:schemaRef ds:uri="http://schemas.microsoft.com/office/infopath/2007/PartnerControls"/>
-    <ds:schemaRef ds:uri="http://schemas.microsoft.com/sharepoint/v3"/>
-    <ds:schemaRef ds:uri="30a82cfc-8d0b-455e-b705-4035c60ff9fd"/>
-  </ds:schemaRefs>
-</ds:datastoreItem>
-</file>
-
-<file path=customXml/itemProps5.xml><?xml version="1.0" encoding="utf-8"?>
 <ds:datastoreItem xmlns:ds="http://schemas.openxmlformats.org/officeDocument/2006/customXml" ds:itemID="{EBDA4DFB-4FA7-4E19-99A3-D373CB019D8F}">
   <ds:schemaRefs>
     <ds:schemaRef ds:uri="http://schemas.microsoft.com/office/2006/metadata/contentType"/>
@@ -5214,4 +5232,15 @@
     <ds:schemaRef ds:uri="http://schemas.microsoft.com/internal/obd"/>
   </ds:schemaRefs>
 </ds:datastoreItem>
+</file>
+
+<file path=customXml/itemProps5.xml><?xml version="1.0" encoding="utf-8"?>
+<ds:datastoreItem xmlns:ds="http://schemas.openxmlformats.org/officeDocument/2006/customXml" ds:itemID="{BC31AAA4-7432-4CD1-9718-2DE2098D53D3}">
+  <ds:schemaRefs>
+    <ds:schemaRef ds:uri="http://schemas.microsoft.com/office/2006/metadata/properties"/>
+    <ds:schemaRef ds:uri="http://schemas.microsoft.com/office/infopath/2007/PartnerControls"/>
+    <ds:schemaRef ds:uri="http://schemas.microsoft.com/sharepoint/v3"/>
+    <ds:schemaRef ds:uri="30a82cfc-8d0b-455e-b705-4035c60ff9fd"/>
+  </ds:schemaRefs>
+</ds:datastoreItem>
 </file>
</xml_diff>

<commit_message>
Added link to instructions
</commit_message>
<xml_diff>
--- a/150/Lesson Plan Template.docx
+++ b/150/Lesson Plan Template.docx
@@ -195,7 +195,28 @@
                 <w:sz w:val="14"/>
                 <w:szCs w:val="14"/>
               </w:rPr>
-              <w:t>(approved list of topics can be found in your LC announcements)</w:t>
+              <w:t xml:space="preserve">(approved list of topics can be found </w:t>
+            </w:r>
+            <w:hyperlink r:id="rId12" w:history="1">
+              <w:r>
+                <w:rPr>
+                  <w:rStyle w:val="Hyperlink"/>
+                  <w:rFonts w:ascii="Arial" w:hAnsi="Arial" w:cs="Arial"/>
+                  <w:b/>
+                  <w:sz w:val="14"/>
+                  <w:szCs w:val="14"/>
+                </w:rPr>
+                <w:t>here</w:t>
+              </w:r>
+            </w:hyperlink>
+            <w:r>
+              <w:rPr>
+                <w:rFonts w:ascii="Arial" w:hAnsi="Arial" w:cs="Arial"/>
+                <w:b/>
+                <w:sz w:val="14"/>
+                <w:szCs w:val="14"/>
+              </w:rPr>
+              <w:t>)</w:t>
             </w:r>
           </w:p>
         </w:tc>
@@ -418,7 +439,20 @@
                 <w:sz w:val="20"/>
                 <w:szCs w:val="20"/>
               </w:rPr>
-              <w:t>Your goal in this section is to identify the standards that are the focus of the lesson being presented. Standards must address learning initiatives from one or more content areas, as well as align with the lesson’s learning targets/objectives and assessments.</w:t>
+              <w:t>Your goal in this section is to identify the standards that are the focus of the lesson being presented. Standards must address learning initiatives from one or more con</w:t>
+            </w:r>
+            <w:bookmarkStart w:id="0" w:name="_GoBack"/>
+            <w:bookmarkEnd w:id="0"/>
+            <w:r>
+              <w:rPr>
+                <w:rFonts w:ascii="Arial" w:hAnsi="Arial" w:cs="Arial"/>
+                <w:b/>
+                <w:i/>
+                <w:color w:val="767171" w:themeColor="background2" w:themeShade="80"/>
+                <w:sz w:val="20"/>
+                <w:szCs w:val="20"/>
+              </w:rPr>
+              <w:t>tent areas, as well as align with the lesson’s learning targets/objectives and assessments.</w:t>
             </w:r>
           </w:p>
           <w:p>
@@ -602,8 +636,6 @@
               </w:rPr>
               <w:t>10 problems on multiplication of fractions, the student should get at least 8 correct.</w:t>
             </w:r>
-            <w:bookmarkStart w:id="0" w:name="_GoBack"/>
-            <w:bookmarkEnd w:id="0"/>
           </w:p>
         </w:tc>
       </w:tr>
@@ -2928,8 +2960,8 @@
       </w:pPr>
     </w:p>
     <w:sectPr>
-      <w:headerReference w:type="default" r:id="rId12"/>
-      <w:footerReference w:type="default" r:id="rId13"/>
+      <w:headerReference w:type="default" r:id="rId13"/>
+      <w:footerReference w:type="default" r:id="rId14"/>
       <w:pgSz w:w="12240" w:h="15840"/>
       <w:pgMar w:top="1440" w:right="1440" w:bottom="1440" w:left="1440" w:header="720" w:footer="720" w:gutter="0"/>
       <w:cols w:space="720"/>
@@ -4618,6 +4650,29 @@
       <w:contextualSpacing/>
     </w:pPr>
   </w:style>
+  <w:style w:type="character" w:styleId="Hyperlink">
+    <w:name w:val="Hyperlink"/>
+    <w:basedOn w:val="DefaultParagraphFont"/>
+    <w:uiPriority w:val="99"/>
+    <w:unhideWhenUsed/>
+    <w:rsid w:val="001C25E1"/>
+    <w:rPr>
+      <w:color w:val="0563C1" w:themeColor="hyperlink"/>
+      <w:u w:val="single"/>
+    </w:rPr>
+  </w:style>
+  <w:style w:type="character" w:styleId="UnresolvedMention">
+    <w:name w:val="Unresolved Mention"/>
+    <w:basedOn w:val="DefaultParagraphFont"/>
+    <w:uiPriority w:val="99"/>
+    <w:semiHidden/>
+    <w:unhideWhenUsed/>
+    <w:rsid w:val="001C25E1"/>
+    <w:rPr>
+      <w:color w:val="605E5C"/>
+      <w:shd w:val="clear" w:color="auto" w:fill="E1DFDD"/>
+    </w:rPr>
+  </w:style>
 </w:styles>
 </file>
 
@@ -4883,30 +4938,6 @@
 </file>
 
 <file path=customXml/item1.xml><?xml version="1.0" encoding="utf-8"?>
-<?mso-contentType ?>
-<FormTemplates xmlns="http://schemas.microsoft.com/sharepoint/v3/contenttype/forms">
-  <Display>DocumentLibraryForm</Display>
-  <Edit>DocumentLibraryForm</Edit>
-  <New>DocumentLibraryForm</New>
-</FormTemplates>
-</file>
-
-<file path=customXml/item2.xml><?xml version="1.0" encoding="utf-8"?>
-<?mso-contentType ?>
-<customXsn xmlns="http://schemas.microsoft.com/office/2006/metadata/customXsn">
-  <xsnLocation/>
-  <cached>True</cached>
-  <openByDefault>False</openByDefault>
-  <xsnScope/>
-</customXsn>
-</file>
-
-<file path=customXml/item3.xml><?xml version="1.0" encoding="utf-8"?>
-<?mso-contentType ?>
-<spe:Receivers xmlns:spe="http://schemas.microsoft.com/sharepoint/events"/>
-</file>
-
-<file path=customXml/item4.xml><?xml version="1.0" encoding="utf-8"?>
 <ct:contentTypeSchema xmlns:ct="http://schemas.microsoft.com/office/2006/metadata/contentType" xmlns:ma="http://schemas.microsoft.com/office/2006/metadata/properties/metaAttributes" ct:_="" ma:_="" ma:contentTypeName="Document or File" ma:contentTypeID="0x010100A30BC5E90BED914E81F4B67CDEADBEEF00A45B650A7F451448A97B4BBF03A8E108" ma:contentTypeVersion="6" ma:contentTypeDescription="Create a new document." ma:contentTypeScope="" ma:versionID="8e46b18d90d428a4313b6a665da518e8">
   <xsd:schema xmlns:xsd="http://www.w3.org/2001/XMLSchema" xmlns:xs="http://www.w3.org/2001/XMLSchema" xmlns:p="http://schemas.microsoft.com/office/2006/metadata/properties" xmlns:ns1="http://schemas.microsoft.com/sharepoint/v3" xmlns:ns2="30a82cfc-8d0b-455e-b705-4035c60ff9fd" targetNamespace="http://schemas.microsoft.com/office/2006/metadata/properties" ma:root="true" ma:fieldsID="858c63a5b6decd4e6b9b860faaa2b3b4" ns1:_="" ns2:_="">
     <xsd:import namespace="http://schemas.microsoft.com/sharepoint/v3"/>
@@ -5127,6 +5158,30 @@
 </ct:contentTypeSchema>
 </file>
 
+<file path=customXml/item2.xml><?xml version="1.0" encoding="utf-8"?>
+<?mso-contentType ?>
+<spe:Receivers xmlns:spe="http://schemas.microsoft.com/sharepoint/events"/>
+</file>
+
+<file path=customXml/item3.xml><?xml version="1.0" encoding="utf-8"?>
+<?mso-contentType ?>
+<customXsn xmlns="http://schemas.microsoft.com/office/2006/metadata/customXsn">
+  <xsnLocation/>
+  <cached>True</cached>
+  <openByDefault>False</openByDefault>
+  <xsnScope/>
+</customXsn>
+</file>
+
+<file path=customXml/item4.xml><?xml version="1.0" encoding="utf-8"?>
+<?mso-contentType ?>
+<FormTemplates xmlns="http://schemas.microsoft.com/sharepoint/v3/contenttype/forms">
+  <Display>DocumentLibraryForm</Display>
+  <Edit>DocumentLibraryForm</Edit>
+  <New>DocumentLibraryForm</New>
+</FormTemplates>
+</file>
+
 <file path=customXml/item5.xml><?xml version="1.0" encoding="utf-8"?>
 <p:properties xmlns:p="http://schemas.microsoft.com/office/2006/metadata/properties" xmlns:xsi="http://www.w3.org/2001/XMLSchema-instance" xmlns:pc="http://schemas.microsoft.com/office/infopath/2007/PartnerControls">
   <documentManagement>
@@ -5192,30 +5247,6 @@
 </file>
 
 <file path=customXml/itemProps1.xml><?xml version="1.0" encoding="utf-8"?>
-<ds:datastoreItem xmlns:ds="http://schemas.openxmlformats.org/officeDocument/2006/customXml" ds:itemID="{0D72474A-BF08-4F33-8131-4861DA8C6840}">
-  <ds:schemaRefs>
-    <ds:schemaRef ds:uri="http://schemas.microsoft.com/sharepoint/v3/contenttype/forms"/>
-  </ds:schemaRefs>
-</ds:datastoreItem>
-</file>
-
-<file path=customXml/itemProps2.xml><?xml version="1.0" encoding="utf-8"?>
-<ds:datastoreItem xmlns:ds="http://schemas.openxmlformats.org/officeDocument/2006/customXml" ds:itemID="{91DB0749-554C-41B1-9B9D-4F77E881AE00}">
-  <ds:schemaRefs>
-    <ds:schemaRef ds:uri="http://schemas.microsoft.com/office/2006/metadata/customXsn"/>
-  </ds:schemaRefs>
-</ds:datastoreItem>
-</file>
-
-<file path=customXml/itemProps3.xml><?xml version="1.0" encoding="utf-8"?>
-<ds:datastoreItem xmlns:ds="http://schemas.openxmlformats.org/officeDocument/2006/customXml" ds:itemID="{9FDEE029-AB15-4406-AE89-98DFB007ED70}">
-  <ds:schemaRefs>
-    <ds:schemaRef ds:uri="http://schemas.microsoft.com/sharepoint/events"/>
-  </ds:schemaRefs>
-</ds:datastoreItem>
-</file>
-
-<file path=customXml/itemProps4.xml><?xml version="1.0" encoding="utf-8"?>
 <ds:datastoreItem xmlns:ds="http://schemas.openxmlformats.org/officeDocument/2006/customXml" ds:itemID="{EBDA4DFB-4FA7-4E19-99A3-D373CB019D8F}">
   <ds:schemaRefs>
     <ds:schemaRef ds:uri="http://schemas.microsoft.com/office/2006/metadata/contentType"/>
@@ -5234,6 +5265,30 @@
 </ds:datastoreItem>
 </file>
 
+<file path=customXml/itemProps2.xml><?xml version="1.0" encoding="utf-8"?>
+<ds:datastoreItem xmlns:ds="http://schemas.openxmlformats.org/officeDocument/2006/customXml" ds:itemID="{9FDEE029-AB15-4406-AE89-98DFB007ED70}">
+  <ds:schemaRefs>
+    <ds:schemaRef ds:uri="http://schemas.microsoft.com/sharepoint/events"/>
+  </ds:schemaRefs>
+</ds:datastoreItem>
+</file>
+
+<file path=customXml/itemProps3.xml><?xml version="1.0" encoding="utf-8"?>
+<ds:datastoreItem xmlns:ds="http://schemas.openxmlformats.org/officeDocument/2006/customXml" ds:itemID="{91DB0749-554C-41B1-9B9D-4F77E881AE00}">
+  <ds:schemaRefs>
+    <ds:schemaRef ds:uri="http://schemas.microsoft.com/office/2006/metadata/customXsn"/>
+  </ds:schemaRefs>
+</ds:datastoreItem>
+</file>
+
+<file path=customXml/itemProps4.xml><?xml version="1.0" encoding="utf-8"?>
+<ds:datastoreItem xmlns:ds="http://schemas.openxmlformats.org/officeDocument/2006/customXml" ds:itemID="{0D72474A-BF08-4F33-8131-4861DA8C6840}">
+  <ds:schemaRefs>
+    <ds:schemaRef ds:uri="http://schemas.microsoft.com/sharepoint/v3/contenttype/forms"/>
+  </ds:schemaRefs>
+</ds:datastoreItem>
+</file>
+
 <file path=customXml/itemProps5.xml><?xml version="1.0" encoding="utf-8"?>
 <ds:datastoreItem xmlns:ds="http://schemas.openxmlformats.org/officeDocument/2006/customXml" ds:itemID="{BC31AAA4-7432-4CD1-9718-2DE2098D53D3}">
   <ds:schemaRefs>

</xml_diff>